<commit_message>
fixed jurnal dan persiapan ke CD
</commit_message>
<xml_diff>
--- a/jurnal/Jurnal.docx
+++ b/jurnal/Jurnal.docx
@@ -1865,7 +1865,7 @@
           <v:shape id="_x0000_i1025" type="#_x0000_t75" style="width:174pt;height:132.75pt" o:ole="">
             <v:imagedata r:id="rId17" o:title=""/>
           </v:shape>
-          <o:OLEObject Type="Embed" ProgID="Visio.Drawing.11" ShapeID="_x0000_i1025" DrawAspect="Content" ObjectID="_1569324541" r:id="rId18"/>
+          <o:OLEObject Type="Embed" ProgID="Visio.Drawing.11" ShapeID="_x0000_i1025" DrawAspect="Content" ObjectID="_1569335652" r:id="rId18"/>
         </w:object>
       </w:r>
       <w:r>
@@ -1956,7 +1956,7 @@
           <v:shape id="_x0000_i1026" type="#_x0000_t75" style="width:162.75pt;height:86.25pt" o:ole="">
             <v:imagedata r:id="rId19" o:title="" croptop="12103f" cropbottom="22141f" cropleft="8299f"/>
           </v:shape>
-          <o:OLEObject Type="Embed" ProgID="Visio.Drawing.11" ShapeID="_x0000_i1026" DrawAspect="Content" ObjectID="_1569324542" r:id="rId20"/>
+          <o:OLEObject Type="Embed" ProgID="Visio.Drawing.11" ShapeID="_x0000_i1026" DrawAspect="Content" ObjectID="_1569335653" r:id="rId20"/>
         </w:object>
       </w:r>
     </w:p>
@@ -2158,7 +2158,7 @@
           <v:shape id="_x0000_i1027" type="#_x0000_t75" style="width:171pt;height:138pt" o:ole="">
             <v:imagedata r:id="rId21" o:title="" croptop="2584f" cropbottom="31260f" cropleft="3223f" cropright="3223f"/>
           </v:shape>
-          <o:OLEObject Type="Embed" ProgID="Visio.Drawing.11" ShapeID="_x0000_i1027" DrawAspect="Content" ObjectID="_1569324543" r:id="rId22"/>
+          <o:OLEObject Type="Embed" ProgID="Visio.Drawing.11" ShapeID="_x0000_i1027" DrawAspect="Content" ObjectID="_1569335654" r:id="rId22"/>
         </w:object>
       </w:r>
     </w:p>
@@ -2289,7 +2289,7 @@
           <v:shape id="_x0000_i1028" type="#_x0000_t75" style="width:180.75pt;height:150pt" o:ole="">
             <v:imagedata r:id="rId23" o:title=""/>
           </v:shape>
-          <o:OLEObject Type="Embed" ProgID="Visio.Drawing.11" ShapeID="_x0000_i1028" DrawAspect="Content" ObjectID="_1569324544" r:id="rId24"/>
+          <o:OLEObject Type="Embed" ProgID="Visio.Drawing.11" ShapeID="_x0000_i1028" DrawAspect="Content" ObjectID="_1569335655" r:id="rId24"/>
         </w:object>
       </w:r>
       <w:r>
@@ -2393,7 +2393,7 @@
           <v:shape id="_x0000_i1029" type="#_x0000_t75" style="width:178.5pt;height:150.75pt" o:ole="">
             <v:imagedata r:id="rId25" o:title="" croptop="2933f" cropbottom="30160f" cropleft="2918f" cropright="2919f"/>
           </v:shape>
-          <o:OLEObject Type="Embed" ProgID="Visio.Drawing.11" ShapeID="_x0000_i1029" DrawAspect="Content" ObjectID="_1569324545" r:id="rId26"/>
+          <o:OLEObject Type="Embed" ProgID="Visio.Drawing.11" ShapeID="_x0000_i1029" DrawAspect="Content" ObjectID="_1569335656" r:id="rId26"/>
         </w:object>
       </w:r>
     </w:p>
@@ -2494,7 +2494,7 @@
           <v:shape id="_x0000_i1030" type="#_x0000_t75" style="width:177pt;height:105.75pt" o:ole="">
             <v:imagedata r:id="rId27" o:title="" croptop="2615f" cropbottom="30317f" cropleft="2967f" cropright="3236f"/>
           </v:shape>
-          <o:OLEObject Type="Embed" ProgID="Visio.Drawing.11" ShapeID="_x0000_i1030" DrawAspect="Content" ObjectID="_1569324546" r:id="rId28"/>
+          <o:OLEObject Type="Embed" ProgID="Visio.Drawing.11" ShapeID="_x0000_i1030" DrawAspect="Content" ObjectID="_1569335657" r:id="rId28"/>
         </w:object>
       </w:r>
     </w:p>
@@ -2610,7 +2610,7 @@
           <v:shape id="_x0000_i1031" type="#_x0000_t75" style="width:180pt;height:207.75pt" o:ole="">
             <v:imagedata r:id="rId29" o:title="" croptop="2130f" cropbottom="17671f" cropleft="3013f" cropright="3013f"/>
           </v:shape>
-          <o:OLEObject Type="Embed" ProgID="Visio.Drawing.11" ShapeID="_x0000_i1031" DrawAspect="Content" ObjectID="_1569324547" r:id="rId30"/>
+          <o:OLEObject Type="Embed" ProgID="Visio.Drawing.11" ShapeID="_x0000_i1031" DrawAspect="Content" ObjectID="_1569335658" r:id="rId30"/>
         </w:object>
       </w:r>
     </w:p>
@@ -2783,7 +2783,7 @@
           <v:shape id="_x0000_i1032" type="#_x0000_t75" style="width:195.75pt;height:123pt" o:ole="">
             <v:imagedata r:id="rId31" o:title=""/>
           </v:shape>
-          <o:OLEObject Type="Embed" ProgID="Visio.Drawing.11" ShapeID="_x0000_i1032" DrawAspect="Content" ObjectID="_1569324548" r:id="rId32"/>
+          <o:OLEObject Type="Embed" ProgID="Visio.Drawing.11" ShapeID="_x0000_i1032" DrawAspect="Content" ObjectID="_1569335659" r:id="rId32"/>
         </w:object>
       </w:r>
       <w:r>
@@ -2853,7 +2853,7 @@
           <v:shape id="_x0000_i1033" type="#_x0000_t75" style="width:190.5pt;height:115.5pt" o:ole="">
             <v:imagedata r:id="rId33" o:title=""/>
           </v:shape>
-          <o:OLEObject Type="Embed" ProgID="Visio.Drawing.11" ShapeID="_x0000_i1033" DrawAspect="Content" ObjectID="_1569324549" r:id="rId34"/>
+          <o:OLEObject Type="Embed" ProgID="Visio.Drawing.11" ShapeID="_x0000_i1033" DrawAspect="Content" ObjectID="_1569335660" r:id="rId34"/>
         </w:object>
       </w:r>
       <w:r>
@@ -3601,7 +3601,18 @@
           <w:sz w:val="20"/>
           <w:szCs w:val="20"/>
         </w:rPr>
-        <w:t>E-learning memudahkan siswa atau pembelajar untuk memahami pelajaran bahasa inggris, sehingga pembelajaran dapat lebih efektif dan efisien. Selain itu siswa bisa melakukan pembelajaran diluar jam pelajaran sehingga siswa mendapatkan pelajaran tambahan.</w:t>
+        <w:t>E-learning memudahkan siswa atau pembelajar untuk memahami pelajaran bahasa inggris, sehingga pembelajaran dapat lebih efektif dan efisien. Selain itu siswa bisa melakukan pembelajaran diluar j</w:t>
+      </w:r>
+      <w:bookmarkStart w:id="0" w:name="_GoBack"/>
+      <w:bookmarkEnd w:id="0"/>
+      <w:r>
+        <w:rPr>
+          <w:rFonts w:ascii="Arial" w:hAnsi="Arial" w:cs="Arial"/>
+          <w:bCs/>
+          <w:sz w:val="20"/>
+          <w:szCs w:val="20"/>
+        </w:rPr>
+        <w:t>am pelajaran sehingga siswa mendapatkan pelajaran tambahan.</w:t>
       </w:r>
     </w:p>
     <w:p>
@@ -3665,33 +3676,18 @@
     </w:p>
     <w:p>
       <w:pPr>
-        <w:spacing w:before="240" w:after="160" w:line="240" w:lineRule="auto"/>
-        <w:ind w:left="567" w:hanging="567"/>
-        <w:rPr>
-          <w:rFonts w:eastAsia="Times New Roman" w:cs="Times New Roman"/>
-          <w:szCs w:val="24"/>
-        </w:rPr>
-      </w:pPr>
-      <w:r>
-        <w:rPr>
-          <w:rFonts w:eastAsia="Times New Roman" w:cs="Times New Roman"/>
-          <w:szCs w:val="24"/>
-        </w:rPr>
-        <w:t>Aminudin. 2015. Cara Efektif Belajar Framework Laravel. Yogyakarta: Lokomedia</w:t>
-      </w:r>
-    </w:p>
-    <w:p>
-      <w:pPr>
         <w:spacing w:before="240" w:line="240" w:lineRule="auto"/>
         <w:ind w:left="702" w:hanging="705"/>
         <w:rPr>
-          <w:rFonts w:eastAsia="Times New Roman" w:cs="Times New Roman"/>
+          <w:rFonts w:ascii="Arial" w:eastAsia="Times New Roman" w:hAnsi="Arial" w:cs="Arial"/>
+          <w:sz w:val="20"/>
           <w:szCs w:val="24"/>
         </w:rPr>
       </w:pPr>
       <w:r>
         <w:rPr>
-          <w:rFonts w:eastAsia="Times New Roman" w:cs="Times New Roman"/>
+          <w:rFonts w:ascii="Arial" w:eastAsia="Times New Roman" w:hAnsi="Arial" w:cs="Arial"/>
+          <w:sz w:val="20"/>
           <w:szCs w:val="24"/>
         </w:rPr>
         <w:t>Apriyani, Siti Ani dan Karlina Arti Suprapto. 2014. Penerapan Model 7E (Elicit, Engagment, Explore, Explain, Elaborated/Extend, and Evaluate) Learning Cycle pada Pembelajaran Fisika Siswa di SMA 72 Jakarta. ISSN: 2339-0658. Jakarta. Jurnal Prosiding Seminar Nasional Fisika Juni 2014: 67-70. Diambil dari :</w:t>
@@ -3702,14 +3698,16 @@
         <w:spacing w:line="240" w:lineRule="auto"/>
         <w:ind w:left="702"/>
         <w:rPr>
-          <w:rFonts w:eastAsia="Times New Roman" w:cs="Times New Roman"/>
+          <w:rFonts w:ascii="Arial" w:eastAsia="Times New Roman" w:hAnsi="Arial" w:cs="Arial"/>
+          <w:sz w:val="20"/>
           <w:szCs w:val="24"/>
         </w:rPr>
       </w:pPr>
       <w:hyperlink r:id="rId38">
         <w:r>
           <w:rPr>
-            <w:rFonts w:eastAsia="Times New Roman" w:cs="Times New Roman"/>
+            <w:rFonts w:ascii="Arial" w:eastAsia="Times New Roman" w:hAnsi="Arial" w:cs="Arial"/>
+            <w:sz w:val="20"/>
             <w:szCs w:val="24"/>
             <w:u w:val="single"/>
           </w:rPr>
@@ -3718,7 +3716,8 @@
       </w:hyperlink>
       <w:r>
         <w:rPr>
-          <w:rFonts w:eastAsia="Times New Roman" w:cs="Times New Roman"/>
+          <w:rFonts w:ascii="Arial" w:eastAsia="Times New Roman" w:hAnsi="Arial" w:cs="Arial"/>
+          <w:sz w:val="20"/>
           <w:szCs w:val="24"/>
         </w:rPr>
         <w:t xml:space="preserve"> </w:t>
@@ -3728,13 +3727,15 @@
       <w:pPr>
         <w:ind w:left="1422" w:hanging="705"/>
         <w:rPr>
-          <w:rFonts w:eastAsia="Times New Roman" w:cs="Times New Roman"/>
+          <w:rFonts w:ascii="Arial" w:eastAsia="Times New Roman" w:hAnsi="Arial" w:cs="Arial"/>
+          <w:sz w:val="20"/>
           <w:szCs w:val="24"/>
         </w:rPr>
       </w:pPr>
       <w:r>
         <w:rPr>
-          <w:rFonts w:eastAsia="Times New Roman" w:cs="Times New Roman"/>
+          <w:rFonts w:ascii="Arial" w:eastAsia="Times New Roman" w:hAnsi="Arial" w:cs="Arial"/>
+          <w:sz w:val="20"/>
           <w:szCs w:val="24"/>
         </w:rPr>
         <w:t>(15 Mei 2017)</w:t>
@@ -3745,16 +3746,27 @@
         <w:spacing w:line="240" w:lineRule="auto"/>
         <w:ind w:left="709" w:hanging="709"/>
         <w:rPr>
-          <w:rFonts w:eastAsia="Times New Roman" w:cs="Times New Roman"/>
+          <w:rFonts w:ascii="Arial" w:eastAsia="Times New Roman" w:hAnsi="Arial" w:cs="Arial"/>
+          <w:sz w:val="20"/>
           <w:szCs w:val="24"/>
         </w:rPr>
       </w:pPr>
       <w:r>
         <w:rPr>
-          <w:rFonts w:eastAsia="Times New Roman" w:cs="Times New Roman"/>
+          <w:rFonts w:ascii="Arial" w:eastAsia="Times New Roman" w:hAnsi="Arial" w:cs="Arial"/>
+          <w:sz w:val="20"/>
           <w:szCs w:val="24"/>
         </w:rPr>
-        <w:t>Budiningsih, Fajriyah Liny. 2011. Pengembangan Modul Berbasis Learning Cycle dengan Penekanan pada Tahap Engagment dalam Pembelajaran Sistem Pernafasan di SMA. Disertasi Sarjana pada Universitas Negeri Semarang: Tidak Diterbitkan.</w:t>
+        <w:t xml:space="preserve">Budiningsih, Fajriyah Liny. 2011. Pengembangan Modul Berbasis Learning Cycle dengan Penekanan pada Tahap Engagment dalam Pembelajaran Sistem Pernafasan </w:t>
+      </w:r>
+      <w:r>
+        <w:rPr>
+          <w:rFonts w:ascii="Arial" w:eastAsia="Times New Roman" w:hAnsi="Arial" w:cs="Arial"/>
+          <w:sz w:val="20"/>
+          <w:szCs w:val="24"/>
+        </w:rPr>
+        <w:lastRenderedPageBreak/>
+        <w:t>di SMA. Disertasi Sarjana pada Universitas Negeri Semarang: Tidak Diterbitkan.</w:t>
       </w:r>
     </w:p>
     <w:p>
@@ -3762,16 +3774,18 @@
         <w:spacing w:line="240" w:lineRule="auto"/>
         <w:ind w:left="709" w:hanging="709"/>
         <w:rPr>
-          <w:rFonts w:eastAsia="Times New Roman" w:cs="Times New Roman"/>
+          <w:rFonts w:ascii="Arial" w:eastAsia="Times New Roman" w:hAnsi="Arial" w:cs="Arial"/>
+          <w:sz w:val="20"/>
           <w:szCs w:val="24"/>
         </w:rPr>
       </w:pPr>
       <w:r>
         <w:rPr>
-          <w:rFonts w:eastAsia="Times New Roman" w:cs="Times New Roman"/>
+          <w:rFonts w:ascii="Arial" w:eastAsia="Times New Roman" w:hAnsi="Arial" w:cs="Arial"/>
+          <w:sz w:val="20"/>
           <w:szCs w:val="24"/>
         </w:rPr>
-        <w:t>Djamarah, S.B. dan Zain.A. 2006. Strategi Belajar Mengajar. Jakarta: Rineka Cipta.</w:t>
+        <w:t>English Proficiency Index. 2016. Indonesia. Diambil di: http://www.ef.co.id/epi/</w:t>
       </w:r>
     </w:p>
     <w:p>
@@ -3779,512 +3793,161 @@
         <w:spacing w:line="240" w:lineRule="auto"/>
         <w:ind w:left="709" w:hanging="709"/>
         <w:rPr>
-          <w:rFonts w:eastAsia="Times New Roman" w:cs="Times New Roman"/>
+          <w:rFonts w:ascii="Arial" w:eastAsia="Times New Roman" w:hAnsi="Arial" w:cs="Arial"/>
+          <w:sz w:val="20"/>
           <w:szCs w:val="24"/>
         </w:rPr>
       </w:pPr>
       <w:r>
         <w:rPr>
-          <w:rFonts w:eastAsia="Times New Roman" w:cs="Times New Roman"/>
+          <w:rFonts w:ascii="Arial" w:eastAsia="Times New Roman" w:hAnsi="Arial" w:cs="Arial"/>
+          <w:sz w:val="20"/>
           <w:szCs w:val="24"/>
         </w:rPr>
-        <w:t xml:space="preserve">Duran, Emilio, Lena Duran, Jodi Haney, and Ami Scheuermann. 2011. A Learning Cycle for All Students. Diambil di : </w:t>
+        <w:t xml:space="preserve">Fithri, Diana Laily. 2014. Analisa dan Perancangan E-learning Pembelajaran Grammar untuk Meningkatkan Potensi Siswa. ISSN: 2252-4983. Kudus. Jurnal Simetris, Vol. 5 No. 1 April 2014: 67-74. Diambil dari: </w:t>
+      </w:r>
+      <w:r>
+        <w:rPr>
+          <w:rFonts w:ascii="Arial" w:eastAsia="Times New Roman" w:hAnsi="Arial" w:cs="Arial"/>
+          <w:sz w:val="20"/>
+          <w:szCs w:val="24"/>
+          <w:highlight w:val="white"/>
+        </w:rPr>
+        <w:t>http://jurnal.umk.ac.id/index.php/simet/article/viewFile/138/146 (30 April 2017)</w:t>
+      </w:r>
+    </w:p>
+    <w:p>
+      <w:pPr>
+        <w:spacing w:line="240" w:lineRule="auto"/>
+        <w:ind w:left="702" w:hanging="705"/>
+        <w:rPr>
+          <w:rFonts w:ascii="Arial" w:eastAsia="Times New Roman" w:hAnsi="Arial" w:cs="Arial"/>
+          <w:sz w:val="20"/>
+          <w:szCs w:val="24"/>
+          <w:highlight w:val="white"/>
+        </w:rPr>
+      </w:pPr>
+      <w:r>
+        <w:rPr>
+          <w:rFonts w:ascii="Arial" w:eastAsia="Times New Roman" w:hAnsi="Arial" w:cs="Arial"/>
+          <w:sz w:val="20"/>
+          <w:szCs w:val="24"/>
+        </w:rPr>
+        <w:t xml:space="preserve">Hastuti, Erni dan Teddy Oswari. 2012. Metode Pembelajaran Bahasa Inggris Mandiri dengan Virtual Online Course. ISSN: 1978-4736. Jakarta. UG Jurnal Vol. 6 No. 11 </w:t>
+      </w:r>
+      <w:r>
+        <w:rPr>
+          <w:rFonts w:ascii="Arial" w:eastAsia="Times New Roman" w:hAnsi="Arial" w:cs="Arial"/>
+          <w:sz w:val="20"/>
+          <w:szCs w:val="24"/>
+        </w:rPr>
+        <w:lastRenderedPageBreak/>
+        <w:t xml:space="preserve">November 2012: 1-7. Diambil di: </w:t>
+      </w:r>
+      <w:r>
+        <w:rPr>
+          <w:rFonts w:ascii="Arial" w:eastAsia="Times New Roman" w:hAnsi="Arial" w:cs="Arial"/>
+          <w:sz w:val="20"/>
+          <w:szCs w:val="24"/>
+          <w:highlight w:val="white"/>
+        </w:rPr>
+        <w:t>ejournal.gunadarma.ac.id/index.php/ugjournal/article/download/877/776</w:t>
+      </w:r>
+    </w:p>
+    <w:p>
+      <w:pPr>
+        <w:spacing w:line="240" w:lineRule="auto"/>
+        <w:ind w:left="1422" w:hanging="705"/>
+        <w:rPr>
+          <w:rFonts w:ascii="Arial" w:hAnsi="Arial" w:cs="Arial"/>
+          <w:sz w:val="20"/>
+          <w:szCs w:val="24"/>
+        </w:rPr>
+      </w:pPr>
+      <w:r>
+        <w:rPr>
+          <w:rFonts w:ascii="Arial" w:eastAsia="Times New Roman" w:hAnsi="Arial" w:cs="Arial"/>
+          <w:sz w:val="20"/>
+          <w:szCs w:val="24"/>
+          <w:highlight w:val="white"/>
+        </w:rPr>
+        <w:t>(1 Mei 2017)</w:t>
+      </w:r>
+    </w:p>
+    <w:p>
+      <w:pPr>
+        <w:spacing w:line="240" w:lineRule="auto"/>
+        <w:ind w:left="709" w:hanging="709"/>
+        <w:rPr>
+          <w:rFonts w:ascii="Arial" w:eastAsia="Times New Roman" w:hAnsi="Arial" w:cs="Arial"/>
+          <w:sz w:val="20"/>
+          <w:szCs w:val="24"/>
+        </w:rPr>
+      </w:pPr>
+      <w:r>
+        <w:rPr>
+          <w:rFonts w:ascii="Arial" w:eastAsia="Times New Roman" w:hAnsi="Arial" w:cs="Arial"/>
+          <w:sz w:val="20"/>
+          <w:szCs w:val="24"/>
+        </w:rPr>
+        <w:t>Jihad, Asep dan Abdul Haris. 2013. Evaluasi Pembelajaran. Yogyakarta: Multi Pressindo.</w:t>
+      </w:r>
+    </w:p>
+    <w:p>
+      <w:pPr>
+        <w:spacing w:line="240" w:lineRule="auto"/>
+        <w:ind w:left="851" w:hanging="851"/>
+        <w:rPr>
+          <w:rFonts w:ascii="Arial" w:eastAsia="Times New Roman" w:hAnsi="Arial" w:cs="Arial"/>
+          <w:sz w:val="20"/>
+          <w:szCs w:val="24"/>
+        </w:rPr>
+      </w:pPr>
+      <w:r>
+        <w:rPr>
+          <w:rFonts w:ascii="Arial" w:eastAsia="Times New Roman" w:hAnsi="Arial" w:cs="Arial"/>
+          <w:sz w:val="20"/>
+          <w:szCs w:val="24"/>
+        </w:rPr>
+        <w:t xml:space="preserve">Puspaningtyas, Lida dan Ani Nursalikah. 2015. Terpetakan! Jumlah Bahasa di Seluruh Dunia, Dimana Posisi Indonesia?. Diambil dari: </w:t>
       </w:r>
       <w:hyperlink r:id="rId39" w:history="1">
         <w:r>
           <w:rPr>
             <w:rStyle w:val="Hyperlink"/>
-            <w:rFonts w:eastAsia="Times New Roman" w:cs="Times New Roman"/>
+            <w:rFonts w:ascii="Arial" w:eastAsia="Times New Roman" w:hAnsi="Arial" w:cs="Arial"/>
             <w:color w:val="auto"/>
-          </w:rPr>
-          <w:t>http://people.uncw.edu/kubaskod/SEC_406_506/Classes/Class_6_Planning/Learning_Cycle.pdf</w:t>
-        </w:r>
-      </w:hyperlink>
-      <w:r>
-        <w:rPr>
-          <w:rFonts w:eastAsia="Times New Roman" w:cs="Times New Roman"/>
-          <w:szCs w:val="24"/>
-        </w:rPr>
-        <w:t xml:space="preserve">. </w:t>
-      </w:r>
-      <w:r>
-        <w:rPr>
-          <w:rFonts w:eastAsia="Times New Roman" w:cs="Times New Roman"/>
-          <w:szCs w:val="24"/>
-        </w:rPr>
-        <w:t>(15 Juni 2017)</w:t>
-      </w:r>
-    </w:p>
-    <w:p>
-      <w:pPr>
-        <w:spacing w:line="240" w:lineRule="auto"/>
-        <w:ind w:left="709" w:hanging="709"/>
-        <w:rPr>
-          <w:rFonts w:eastAsia="Times New Roman" w:cs="Times New Roman"/>
-          <w:szCs w:val="24"/>
-        </w:rPr>
-      </w:pPr>
-      <w:r>
-        <w:rPr>
-          <w:rFonts w:eastAsia="Times New Roman" w:cs="Times New Roman"/>
-          <w:szCs w:val="24"/>
-        </w:rPr>
-        <w:t>English Proficiency Index. 2016. Indonesia. Diambil di: http://www.ef.co.id/epi/</w:t>
-      </w:r>
-    </w:p>
-    <w:p>
-      <w:pPr>
-        <w:spacing w:line="240" w:lineRule="auto"/>
-        <w:ind w:left="709" w:hanging="709"/>
-        <w:rPr>
-          <w:rFonts w:eastAsia="Times New Roman" w:cs="Times New Roman"/>
-          <w:szCs w:val="24"/>
-        </w:rPr>
-      </w:pPr>
-      <w:r>
-        <w:rPr>
-          <w:rFonts w:eastAsia="Times New Roman" w:cs="Times New Roman"/>
-          <w:szCs w:val="24"/>
-        </w:rPr>
-        <w:t xml:space="preserve">Fithri, Diana Laily. 2014. Analisa dan Perancangan E-learning Pembelajaran Grammar untuk Meningkatkan Potensi Siswa. ISSN: 2252-4983. Kudus. Jurnal Simetris, Vol. 5 No. 1 April 2014: 67-74. Diambil dari: </w:t>
-      </w:r>
-      <w:r>
-        <w:rPr>
-          <w:rFonts w:eastAsia="Times New Roman" w:cs="Times New Roman"/>
-          <w:szCs w:val="24"/>
-          <w:highlight w:val="white"/>
-        </w:rPr>
-        <w:t>http://jurnal.umk.ac.id/index.php/simet/article/viewFile/138/146 (30 April 2017)</w:t>
-      </w:r>
-    </w:p>
-    <w:p>
-      <w:pPr>
-        <w:spacing w:line="240" w:lineRule="auto"/>
-        <w:ind w:left="702" w:hanging="705"/>
-        <w:rPr>
-          <w:rFonts w:eastAsia="Times New Roman" w:cs="Times New Roman"/>
-          <w:szCs w:val="24"/>
-          <w:highlight w:val="white"/>
-        </w:rPr>
-      </w:pPr>
-      <w:r>
-        <w:rPr>
-          <w:rFonts w:eastAsia="Times New Roman" w:cs="Times New Roman"/>
-          <w:szCs w:val="24"/>
-        </w:rPr>
-        <w:t xml:space="preserve">Hastuti, Erni dan Teddy Oswari. 2012. Metode Pembelajaran Bahasa Inggris Mandiri dengan Virtual Online Course. ISSN: 1978-4736. Jakarta. UG </w:t>
-      </w:r>
-      <w:r>
-        <w:rPr>
-          <w:rFonts w:eastAsia="Times New Roman" w:cs="Times New Roman"/>
-          <w:szCs w:val="24"/>
-        </w:rPr>
-        <w:t xml:space="preserve">Jurnal Vol. 6 No. 11 November 2012: 1-7. Diambil di: </w:t>
-      </w:r>
-      <w:r>
-        <w:rPr>
-          <w:rFonts w:eastAsia="Times New Roman" w:cs="Times New Roman"/>
-          <w:szCs w:val="24"/>
-          <w:highlight w:val="white"/>
-        </w:rPr>
-        <w:t>ejournal.gunadarma.ac.id/index.php/ugjournal/article/download/877/776</w:t>
-      </w:r>
-    </w:p>
-    <w:p>
-      <w:pPr>
-        <w:ind w:left="1422" w:hanging="705"/>
-        <w:rPr>
-          <w:rFonts w:eastAsia="Times New Roman" w:cs="Times New Roman"/>
-          <w:szCs w:val="24"/>
-          <w:highlight w:val="white"/>
-        </w:rPr>
-      </w:pPr>
-      <w:r>
-        <w:rPr>
-          <w:rFonts w:eastAsia="Times New Roman" w:cs="Times New Roman"/>
-          <w:szCs w:val="24"/>
-          <w:highlight w:val="white"/>
-        </w:rPr>
-        <w:lastRenderedPageBreak/>
-        <w:t>(1 Mei 2017)</w:t>
-      </w:r>
-    </w:p>
-    <w:p>
-      <w:pPr>
-        <w:spacing w:line="240" w:lineRule="auto"/>
-        <w:ind w:left="709" w:hanging="709"/>
-        <w:rPr>
-          <w:rFonts w:cs="Times New Roman"/>
-          <w:szCs w:val="24"/>
-        </w:rPr>
-      </w:pPr>
-      <w:r>
-        <w:rPr>
-          <w:rFonts w:cs="Times New Roman"/>
-          <w:szCs w:val="24"/>
-        </w:rPr>
-        <w:t>Huda, Miftahul &amp; Bunafit Komputer. 2010. Membuat Aplikasi Database dengan Java, MySQL dan Netbeans. Jakarta: Elex Media Komputindo.</w:t>
-      </w:r>
-    </w:p>
-    <w:p>
-      <w:pPr>
-        <w:spacing w:line="240" w:lineRule="auto"/>
-        <w:ind w:left="709" w:hanging="709"/>
-        <w:rPr>
-          <w:rFonts w:eastAsia="Times New Roman" w:cs="Times New Roman"/>
-          <w:szCs w:val="24"/>
-        </w:rPr>
-      </w:pPr>
-      <w:r>
-        <w:rPr>
-          <w:rFonts w:eastAsia="Times New Roman" w:cs="Times New Roman"/>
-          <w:szCs w:val="24"/>
-        </w:rPr>
-        <w:t>Jihad, Asep dan Abdul Haris. 2013. Evaluasi Pembelajaran. Yogyakarta: Multi Pressindo.</w:t>
-      </w:r>
-    </w:p>
-    <w:p>
-      <w:pPr>
-        <w:spacing w:line="240" w:lineRule="auto"/>
-        <w:ind w:left="709" w:hanging="709"/>
-        <w:rPr>
-          <w:rFonts w:cs="Times New Roman"/>
-          <w:szCs w:val="24"/>
-        </w:rPr>
-      </w:pPr>
-      <w:r>
-        <w:rPr>
-          <w:rFonts w:cs="Times New Roman"/>
-          <w:szCs w:val="24"/>
-        </w:rPr>
-        <w:t>Kustiyahningsih, Y. dan Anamisa, D. R. 2011. Pemrograman Basis Data Berbasis Web Menggunakan PHP &amp; MySQL Edisi Pertama. Yogyakarta: Graha Ilmu.</w:t>
-      </w:r>
-    </w:p>
-    <w:p>
-      <w:pPr>
-        <w:spacing w:line="240" w:lineRule="auto"/>
-        <w:ind w:left="709" w:hanging="709"/>
-        <w:rPr>
-          <w:rFonts w:eastAsia="Times New Roman" w:cs="Times New Roman"/>
-          <w:sz w:val="28"/>
-          <w:szCs w:val="24"/>
-        </w:rPr>
-      </w:pPr>
-      <w:r>
-        <w:rPr>
-          <w:rFonts w:cs="Times New Roman"/>
-        </w:rPr>
-        <w:t>Ladjamudin, Al Bahra Bin. 2005. Analisis dan Desain Sistem Informasi. Tangerang: Graha Ilmu.</w:t>
-      </w:r>
-    </w:p>
-    <w:p>
-      <w:pPr>
-        <w:spacing w:line="240" w:lineRule="auto"/>
-        <w:ind w:left="702" w:hanging="705"/>
-        <w:rPr>
-          <w:rFonts w:eastAsia="Times New Roman" w:cs="Times New Roman"/>
-          <w:szCs w:val="24"/>
-        </w:rPr>
-      </w:pPr>
-      <w:r>
-        <w:rPr>
-          <w:rFonts w:cs="Times New Roman"/>
-          <w:szCs w:val="24"/>
-        </w:rPr>
-        <w:t>Nugroho, Bunafit. 2014. Panduan Proyek Membuat Website Toko Online dengan PHP, MySQL dan Dreamweaver. Yogyakarta: PT. Alif Media.</w:t>
-      </w:r>
-    </w:p>
-    <w:p>
-      <w:pPr>
-        <w:spacing w:line="240" w:lineRule="auto"/>
-        <w:ind w:left="709" w:hanging="709"/>
-        <w:rPr>
-          <w:rFonts w:eastAsia="Times New Roman" w:cs="Times New Roman"/>
-          <w:szCs w:val="24"/>
-        </w:rPr>
-      </w:pPr>
-      <w:r>
-        <w:rPr>
-          <w:rFonts w:eastAsia="Times New Roman" w:cs="Times New Roman"/>
-          <w:szCs w:val="24"/>
-        </w:rPr>
-        <w:t>Purwanto, M Ngalim. 2009. Prinsip-Prinsip Dan Teknik Evaluasi Pengajaran. Bandung: PT Remaja Rosdakarya.</w:t>
-      </w:r>
-    </w:p>
-    <w:p>
-      <w:pPr>
-        <w:spacing w:line="240" w:lineRule="auto"/>
-        <w:ind w:left="851" w:hanging="851"/>
-        <w:rPr>
-          <w:rFonts w:eastAsia="Times New Roman" w:cs="Times New Roman"/>
-          <w:szCs w:val="24"/>
-        </w:rPr>
-      </w:pPr>
-      <w:r>
-        <w:rPr>
-          <w:rFonts w:eastAsia="Times New Roman" w:cs="Times New Roman"/>
-          <w:szCs w:val="24"/>
-        </w:rPr>
-        <w:t xml:space="preserve">Puspaningtyas, Lida dan Ani Nursalikah. 2015. Terpetakan! Jumlah Bahasa di Seluruh Dunia, Dimana Posisi Indonesia?. Diambil dari: </w:t>
-      </w:r>
-      <w:hyperlink r:id="rId40" w:history="1">
-        <w:r>
-          <w:rPr>
-            <w:rStyle w:val="Hyperlink"/>
-            <w:rFonts w:eastAsia="Times New Roman" w:cs="Times New Roman"/>
-            <w:color w:val="auto"/>
+            <w:sz w:val="20"/>
           </w:rPr>
           <w:t>http://internasional.republika.co.id/berita/internasional/global/15/12/29/o02mbk366-terpetakan-jumlah-bahasa-di-seluruh-dunia-dimana-posisi-indonesia</w:t>
         </w:r>
       </w:hyperlink>
       <w:r>
         <w:rPr>
-          <w:rFonts w:eastAsia="Times New Roman" w:cs="Times New Roman"/>
+          <w:rFonts w:ascii="Arial" w:eastAsia="Times New Roman" w:hAnsi="Arial" w:cs="Arial"/>
+          <w:sz w:val="20"/>
           <w:szCs w:val="24"/>
         </w:rPr>
-        <w:t xml:space="preserve">. </w:t>
-      </w:r>
-      <w:r>
-        <w:rPr>
-          <w:rFonts w:eastAsia="Times New Roman" w:cs="Times New Roman"/>
+        <w:t>. (30 April 2017)</w:t>
+      </w:r>
+    </w:p>
+    <w:p>
+      <w:pPr>
+        <w:spacing w:line="240" w:lineRule="auto"/>
+        <w:ind w:left="709" w:hanging="709"/>
+        <w:rPr>
+          <w:rFonts w:ascii="Arial" w:eastAsia="Times New Roman" w:hAnsi="Arial" w:cs="Arial"/>
+          <w:sz w:val="20"/>
           <w:szCs w:val="24"/>
         </w:rPr>
-        <w:t>(30 April 2017)</w:t>
-      </w:r>
-    </w:p>
-    <w:p>
-      <w:pPr>
-        <w:spacing w:line="240" w:lineRule="auto"/>
-        <w:ind w:left="702" w:hanging="705"/>
-        <w:rPr>
-          <w:rFonts w:eastAsia="Times New Roman" w:cs="Times New Roman"/>
+      </w:pPr>
+      <w:r>
+        <w:rPr>
+          <w:rFonts w:ascii="Arial" w:hAnsi="Arial" w:cs="Arial"/>
+          <w:sz w:val="20"/>
           <w:szCs w:val="24"/>
         </w:rPr>
-      </w:pPr>
-      <w:r>
-        <w:rPr>
-          <w:rFonts w:eastAsia="Times New Roman" w:cs="Times New Roman"/>
-          <w:szCs w:val="24"/>
-        </w:rPr>
-        <w:t>Rajati, Nova. 2007. Rancang Bangun Aplikasi E-Learning Sebagai Model Proses Pembelajaran Berbasis Teknologi. Semarang. Techno.com Vol. 2 No 7 Mei 2007: 53-65. Diambil di: http://www.dinus.ac.id/wbsc/assets/dokumen/majalah/Rancang_Bangun_Aplikasi_E-</w:t>
-      </w:r>
-      <w:r>
-        <w:rPr>
-          <w:rFonts w:eastAsia="Times New Roman" w:cs="Times New Roman"/>
-          <w:szCs w:val="24"/>
-        </w:rPr>
-        <w:lastRenderedPageBreak/>
-        <w:t>Learning_Sebagai_Model_Proses_Pembelajaran_Berbasis_Teknologi_Informasi1.pdf  (12 Mei 2017)</w:t>
-      </w:r>
-    </w:p>
-    <w:p>
-      <w:pPr>
-        <w:spacing w:line="240" w:lineRule="auto"/>
-        <w:ind w:left="709" w:hanging="709"/>
-        <w:rPr>
-          <w:rFonts w:eastAsia="Times New Roman" w:cs="Times New Roman"/>
-          <w:szCs w:val="24"/>
-        </w:rPr>
-      </w:pPr>
-      <w:r>
-        <w:rPr>
-          <w:rFonts w:cs="Times New Roman"/>
-          <w:szCs w:val="24"/>
-        </w:rPr>
-        <w:t xml:space="preserve">S, Rosa A. dan M. Shalahuddin. 2013. Rekayasa Perangkat Lunak Terstruktur dan </w:t>
-      </w:r>
-      <w:r>
-        <w:rPr>
-          <w:rFonts w:cs="Times New Roman"/>
-          <w:szCs w:val="24"/>
-        </w:rPr>
-        <w:t>Berorientasi Objek. Bandung: Informatika Bandung.</w:t>
-      </w:r>
-    </w:p>
-    <w:p>
-      <w:pPr>
-        <w:spacing w:line="240" w:lineRule="auto"/>
-        <w:ind w:left="709" w:hanging="709"/>
-        <w:rPr>
-          <w:rFonts w:eastAsia="Times New Roman" w:cs="Times New Roman"/>
-          <w:szCs w:val="24"/>
-        </w:rPr>
-      </w:pPr>
-      <w:r>
-        <w:rPr>
-          <w:rFonts w:eastAsia="Times New Roman" w:cs="Times New Roman"/>
-          <w:szCs w:val="24"/>
-        </w:rPr>
-        <w:t>Sanjaya, Wina. 2006. Strategi Pembelajaran Berorientasi Standar Proses Pendidikan. Jakarta: Kencana Perdana Media Group.</w:t>
-      </w:r>
-    </w:p>
-    <w:p>
-      <w:pPr>
-        <w:spacing w:line="240" w:lineRule="auto"/>
-        <w:ind w:left="709" w:hanging="709"/>
-        <w:rPr>
-          <w:rFonts w:eastAsia="Times New Roman" w:cs="Times New Roman"/>
-          <w:szCs w:val="24"/>
-        </w:rPr>
-      </w:pPr>
-      <w:r>
-        <w:rPr>
-          <w:rFonts w:cs="Times New Roman"/>
-          <w:szCs w:val="24"/>
-        </w:rPr>
-        <w:t>Septian, Gungun. 2011. Trik Pintar Menguasai Codeigniter. Jakarta: PT Elex Media Komputindo.</w:t>
-      </w:r>
-    </w:p>
-    <w:p>
-      <w:pPr>
-        <w:spacing w:line="240" w:lineRule="auto"/>
-        <w:ind w:left="709" w:hanging="709"/>
-        <w:rPr>
-          <w:rFonts w:eastAsia="Times New Roman" w:cs="Times New Roman"/>
-          <w:szCs w:val="24"/>
-        </w:rPr>
-      </w:pPr>
-      <w:r>
-        <w:rPr>
-          <w:rFonts w:cs="Times New Roman"/>
-          <w:szCs w:val="24"/>
-        </w:rPr>
-        <w:t>Sidik, Ir. Betha. 2004.</w:t>
-      </w:r>
-      <w:r>
-        <w:rPr>
-          <w:rFonts w:cs="Times New Roman"/>
-          <w:szCs w:val="24"/>
-        </w:rPr>
-        <w:t xml:space="preserve"> Pemrograman Web dengan PHP. Bandung: Informatika.</w:t>
-      </w:r>
-    </w:p>
-    <w:p>
-      <w:pPr>
-        <w:spacing w:line="240" w:lineRule="auto"/>
-        <w:ind w:left="709" w:hanging="709"/>
-        <w:rPr>
-          <w:rFonts w:eastAsia="Times New Roman" w:cs="Times New Roman"/>
-          <w:szCs w:val="24"/>
-        </w:rPr>
-      </w:pPr>
-      <w:r>
-        <w:rPr>
-          <w:rFonts w:eastAsia="Times New Roman" w:cs="Times New Roman"/>
-          <w:szCs w:val="24"/>
-        </w:rPr>
-        <w:t xml:space="preserve">Sudjianto. 2010. Metedologi Pembelajaran Bahasa Jepang. Diambil dari: </w:t>
-      </w:r>
-      <w:hyperlink r:id="rId41">
-        <w:r>
-          <w:rPr>
-            <w:rFonts w:eastAsia="Times New Roman" w:cs="Times New Roman"/>
-            <w:szCs w:val="24"/>
-            <w:u w:val="single"/>
-          </w:rPr>
-          <w:t>http://file.upi.edu/Direktori/FPB</w:t>
-        </w:r>
-        <w:r>
-          <w:rPr>
-            <w:rFonts w:eastAsia="Times New Roman" w:cs="Times New Roman"/>
-            <w:szCs w:val="24"/>
-            <w:u w:val="single"/>
-          </w:rPr>
-          <w:lastRenderedPageBreak/>
-          <w:t>S/JUR._PEND._BAHASA_JEP</w:t>
-        </w:r>
-        <w:bookmarkStart w:id="0" w:name="_GoBack"/>
-        <w:bookmarkEnd w:id="0"/>
-        <w:r>
-          <w:rPr>
-            <w:rFonts w:eastAsia="Times New Roman" w:cs="Times New Roman"/>
-            <w:szCs w:val="24"/>
-            <w:u w:val="single"/>
-          </w:rPr>
-          <w:t>ANG/195906051985031-SUDJIANTO/5._Buku_Metodologi_Pembelajaran_BJ</w:t>
-        </w:r>
-      </w:hyperlink>
-      <w:r>
-        <w:rPr>
-          <w:rFonts w:eastAsia="Times New Roman" w:cs="Times New Roman"/>
-          <w:szCs w:val="24"/>
-        </w:rPr>
-        <w:t xml:space="preserve"> </w:t>
-      </w:r>
-      <w:r>
-        <w:rPr>
-          <w:rFonts w:eastAsia="Times New Roman" w:cs="Times New Roman"/>
-          <w:szCs w:val="24"/>
-        </w:rPr>
-        <w:t>(1 Juni 2014)</w:t>
-      </w:r>
-    </w:p>
-    <w:p>
-      <w:pPr>
-        <w:spacing w:after="160" w:line="240" w:lineRule="auto"/>
-        <w:ind w:left="709" w:hanging="709"/>
-        <w:rPr>
-          <w:rFonts w:eastAsia="Times New Roman" w:cs="Times New Roman"/>
-          <w:szCs w:val="24"/>
-        </w:rPr>
-      </w:pPr>
-      <w:r>
-        <w:rPr>
-          <w:rFonts w:eastAsia="Times New Roman" w:cs="Times New Roman"/>
-          <w:szCs w:val="24"/>
-        </w:rPr>
-        <w:t>Sugiyono. 2013. Statistika untuk Penelitian. Bandung: Alfabeta.</w:t>
-      </w:r>
-    </w:p>
-    <w:p>
-      <w:pPr>
-        <w:spacing w:after="160" w:line="240" w:lineRule="auto"/>
-        <w:ind w:left="709" w:hanging="709"/>
-        <w:rPr>
-          <w:rFonts w:eastAsia="Times New Roman" w:cs="Times New Roman"/>
-          <w:szCs w:val="24"/>
-        </w:rPr>
-      </w:pPr>
-      <w:r>
-        <w:rPr>
-          <w:rFonts w:eastAsia="Times New Roman" w:cs="Times New Roman"/>
-          <w:szCs w:val="24"/>
-        </w:rPr>
-        <w:t xml:space="preserve">Susanti, wiwik, Armiyus Thaib dan Elva Yasmin Amran. 2013. Penerapan Model Pembelajaran Learning Cycle 7E untuk Meningkatkan Hasil Belajar Siswa pada Pokok pada Pembahasan Hidrokarbon di Kelas X SMA N Tapung. Diambil di: </w:t>
-      </w:r>
-      <w:hyperlink r:id="rId42" w:history="1">
-        <w:r>
-          <w:rPr>
-            <w:rStyle w:val="Hyperlink"/>
-            <w:rFonts w:eastAsia="Times New Roman" w:cs="Times New Roman"/>
-            <w:color w:val="auto"/>
-          </w:rPr>
-          <w:t>http://repository.unri.ac.id/xmlui/bitstream/handle/123456789/1130/WIWIK%20SUSANTI.pdf?sequence=1</w:t>
-        </w:r>
-      </w:hyperlink>
-      <w:r>
-        <w:rPr>
-          <w:rFonts w:eastAsia="Times New Roman" w:cs="Times New Roman"/>
-          <w:szCs w:val="24"/>
-        </w:rPr>
-        <w:t>. (2 Mei 2017)</w:t>
-      </w:r>
-    </w:p>
-    <w:p>
-      <w:pPr>
-        <w:spacing w:line="240" w:lineRule="auto"/>
-        <w:ind w:left="709" w:hanging="709"/>
-        <w:rPr>
-          <w:rFonts w:eastAsia="Times New Roman" w:cs="Times New Roman"/>
-          <w:szCs w:val="24"/>
-        </w:rPr>
-      </w:pPr>
-      <w:r>
-        <w:rPr>
-          <w:rFonts w:eastAsia="Times New Roman" w:cs="Times New Roman"/>
-          <w:szCs w:val="24"/>
-        </w:rPr>
-        <w:t>Wahyuningsih, Dian dan Rakhmat Makmur. 2017. E-learning Teori dan Aplikasi. Bandung: Informatika.</w:t>
+        <w:t>S, Rosa A. dan M. Shalahuddin. 2013. Rekayasa Perangkat Lunak Terstruktur dan Berorientasi Objek. Bandung: Informatika Bandung.</w:t>
       </w:r>
     </w:p>
     <w:p>
@@ -5052,7 +4715,7 @@
         <w:rFonts w:ascii="Arial" w:hAnsi="Arial" w:cs="Arial"/>
         <w:noProof/>
       </w:rPr>
-      <w:t>7</w:t>
+      <w:t>5</w:t>
     </w:r>
     <w:r>
       <w:rPr>
@@ -7466,7 +7129,7 @@
 </file>
 
 <file path=customXml/itemProps1.xml><?xml version="1.0" encoding="utf-8"?>
-<ds:datastoreItem xmlns:ds="http://schemas.openxmlformats.org/officeDocument/2006/customXml" ds:itemID="{9D432EDF-1AA2-4649-AA5E-E4439D354B31}">
+<ds:datastoreItem xmlns:ds="http://schemas.openxmlformats.org/officeDocument/2006/customXml" ds:itemID="{CA6AC782-F255-4454-8405-3A714CF5423B}">
   <ds:schemaRefs>
     <ds:schemaRef ds:uri="http://schemas.openxmlformats.org/officeDocument/2006/bibliography"/>
   </ds:schemaRefs>

</xml_diff>